<commit_message>
add style and picture to skills
</commit_message>
<xml_diff>
--- a/src/images/Doc1.docx
+++ b/src/images/Doc1.docx
@@ -1,26 +1,28 @@
 
 <file path=word/document.xml><?xml version="1.0" encoding="utf-8"?>
 <w:document xmlns:wpc="http://schemas.microsoft.com/office/word/2010/wordprocessingCanvas" xmlns:cx="http://schemas.microsoft.com/office/drawing/2014/chartex" xmlns:mc="http://schemas.openxmlformats.org/markup-compatibility/2006" xmlns:o="urn:schemas-microsoft-com:office:office" xmlns:r="http://schemas.openxmlformats.org/officeDocument/2006/relationships" xmlns:m="http://schemas.openxmlformats.org/officeDocument/2006/math" xmlns:v="urn:schemas-microsoft-com:vml" xmlns:wp14="http://schemas.microsoft.com/office/word/2010/wordprocessingDrawing" xmlns:wp="http://schemas.openxmlformats.org/drawingml/2006/wordprocessingDrawing" xmlns:w10="urn:schemas-microsoft-com:office:word" xmlns:w="http://schemas.openxmlformats.org/wordprocessingml/2006/main" xmlns:w14="http://schemas.microsoft.com/office/word/2010/wordml" xmlns:w15="http://schemas.microsoft.com/office/word/2012/wordml" xmlns:w16se="http://schemas.microsoft.com/office/word/2015/wordml/symex" xmlns:wpg="http://schemas.microsoft.com/office/word/2010/wordprocessingGroup" xmlns:wpi="http://schemas.microsoft.com/office/word/2010/wordprocessingInk" xmlns:wne="http://schemas.microsoft.com/office/word/2006/wordml" xmlns:wps="http://schemas.microsoft.com/office/word/2010/wordprocessingShape" mc:Ignorable="w14 w15 w16se wp14">
+  <w:background w:color="D8D8D8" w:themeColor="background1" w:themeShade="D8"/>
   <w:body>
     <w:p>
       <w:bookmarkStart w:id="0" w:name="_GoBack"/>
+      <w:bookmarkEnd w:id="0"/>
       <w:r>
         <w:rPr>
           <w:noProof/>
         </w:rPr>
         <w:drawing>
-          <wp:anchor distT="0" distB="0" distL="114300" distR="114300" simplePos="0" relativeHeight="251663360" behindDoc="0" locked="0" layoutInCell="1" allowOverlap="1">
+          <wp:anchor distT="0" distB="0" distL="114300" distR="114300" simplePos="0" relativeHeight="251658240" behindDoc="0" locked="0" layoutInCell="1" allowOverlap="1" wp14:anchorId="423B274B" wp14:editId="725F339F">
             <wp:simplePos x="0" y="0"/>
             <wp:positionH relativeFrom="margin">
-              <wp:posOffset>2194560</wp:posOffset>
+              <wp:posOffset>3650615</wp:posOffset>
             </wp:positionH>
             <wp:positionV relativeFrom="margin">
-              <wp:posOffset>2118360</wp:posOffset>
+              <wp:posOffset>277553</wp:posOffset>
             </wp:positionV>
-            <wp:extent cx="1318260" cy="1318260"/>
-            <wp:effectExtent l="0" t="0" r="0" b="0"/>
+            <wp:extent cx="1051560" cy="1020445"/>
+            <wp:effectExtent l="0" t="0" r="0" b="8255"/>
             <wp:wrapSquare wrapText="bothSides"/>
-            <wp:docPr id="18" name="Picture 18" descr="CSHARP logo&quot; Sticker by hasselbackt | Redbubble"/>
+            <wp:docPr id="2" name="Picture 2" descr="Gray css icon - Free gray programming icons"/>
             <wp:cNvGraphicFramePr>
               <a:graphicFrameLocks xmlns:a="http://schemas.openxmlformats.org/drawingml/2006/main" noChangeAspect="1"/>
             </wp:cNvGraphicFramePr>
@@ -28,106 +30,19 @@
               <a:graphicData uri="http://schemas.openxmlformats.org/drawingml/2006/picture">
                 <pic:pic xmlns:pic="http://schemas.openxmlformats.org/drawingml/2006/picture">
                   <pic:nvPicPr>
-                    <pic:cNvPr id="0" name="Picture 66" descr="CSHARP logo&quot; Sticker by hasselbackt | Redbubble"/>
+                    <pic:cNvPr id="0" name="Picture 3" descr="Gray css icon - Free gray programming icons"/>
                     <pic:cNvPicPr>
                       <a:picLocks noChangeAspect="1" noChangeArrowheads="1"/>
                     </pic:cNvPicPr>
                   </pic:nvPicPr>
-                  <pic:blipFill>
-                    <a:blip r:embed="rId4" cstate="print">
+                  <pic:blipFill rotWithShape="1">
+                    <a:blip r:embed="rId5">
                       <a:duotone>
-                        <a:prstClr val="black"/>
                         <a:schemeClr val="accent3">
-                          <a:tint val="45000"/>
-                          <a:satMod val="400000"/>
+                          <a:shade val="45000"/>
+                          <a:satMod val="135000"/>
                         </a:schemeClr>
-                      </a:duotone>
-                      <a:extLst>
-                        <a:ext uri="{BEBA8EAE-BF5A-486C-A8C5-ECC9F3942E4B}">
-                          <a14:imgProps xmlns:a14="http://schemas.microsoft.com/office/drawing/2010/main">
-                            <a14:imgLayer r:embed="rId5">
-                              <a14:imgEffect>
-                                <a14:colorTemperature colorTemp="11200"/>
-                              </a14:imgEffect>
-                              <a14:imgEffect>
-                                <a14:saturation sat="0"/>
-                              </a14:imgEffect>
-                            </a14:imgLayer>
-                          </a14:imgProps>
-                        </a:ext>
-                        <a:ext uri="{28A0092B-C50C-407E-A947-70E740481C1C}">
-                          <a14:useLocalDpi xmlns:a14="http://schemas.microsoft.com/office/drawing/2010/main" val="0"/>
-                        </a:ext>
-                      </a:extLst>
-                    </a:blip>
-                    <a:srcRect/>
-                    <a:stretch>
-                      <a:fillRect/>
-                    </a:stretch>
-                  </pic:blipFill>
-                  <pic:spPr bwMode="auto">
-                    <a:xfrm>
-                      <a:off x="0" y="0"/>
-                      <a:ext cx="1318260" cy="1318260"/>
-                    </a:xfrm>
-                    <a:prstGeom prst="rect">
-                      <a:avLst/>
-                    </a:prstGeom>
-                    <a:noFill/>
-                    <a:ln>
-                      <a:noFill/>
-                    </a:ln>
-                  </pic:spPr>
-                </pic:pic>
-              </a:graphicData>
-            </a:graphic>
-            <wp14:sizeRelH relativeFrom="margin">
-              <wp14:pctWidth>0</wp14:pctWidth>
-            </wp14:sizeRelH>
-            <wp14:sizeRelV relativeFrom="margin">
-              <wp14:pctHeight>0</wp14:pctHeight>
-            </wp14:sizeRelV>
-          </wp:anchor>
-        </w:drawing>
-      </w:r>
-      <w:bookmarkEnd w:id="0"/>
-      <w:r>
-        <w:rPr>
-          <w:noProof/>
-        </w:rPr>
-        <w:drawing>
-          <wp:anchor distT="0" distB="0" distL="114300" distR="114300" simplePos="0" relativeHeight="251662336" behindDoc="0" locked="0" layoutInCell="1" allowOverlap="1">
-            <wp:simplePos x="0" y="0"/>
-            <wp:positionH relativeFrom="margin">
-              <wp:posOffset>213360</wp:posOffset>
-            </wp:positionH>
-            <wp:positionV relativeFrom="margin">
-              <wp:posOffset>2165350</wp:posOffset>
-            </wp:positionV>
-            <wp:extent cx="1363980" cy="1216660"/>
-            <wp:effectExtent l="0" t="0" r="7620" b="2540"/>
-            <wp:wrapSquare wrapText="bothSides"/>
-            <wp:docPr id="17" name="Picture 17" descr="react SVG Logos - Logo Search"/>
-            <wp:cNvGraphicFramePr>
-              <a:graphicFrameLocks xmlns:a="http://schemas.openxmlformats.org/drawingml/2006/main" noChangeAspect="1"/>
-            </wp:cNvGraphicFramePr>
-            <a:graphic xmlns:a="http://schemas.openxmlformats.org/drawingml/2006/main">
-              <a:graphicData uri="http://schemas.openxmlformats.org/drawingml/2006/picture">
-                <pic:pic xmlns:pic="http://schemas.openxmlformats.org/drawingml/2006/picture">
-                  <pic:nvPicPr>
-                    <pic:cNvPr id="0" name="Picture 64" descr="react SVG Logos - Logo Search"/>
-                    <pic:cNvPicPr>
-                      <a:picLocks noChangeAspect="1" noChangeArrowheads="1"/>
-                    </pic:cNvPicPr>
-                  </pic:nvPicPr>
-                  <pic:blipFill>
-                    <a:blip r:embed="rId6">
-                      <a:duotone>
-                        <a:prstClr val="black"/>
-                        <a:schemeClr val="accent3">
-                          <a:tint val="45000"/>
-                          <a:satMod val="400000"/>
-                        </a:schemeClr>
+                        <a:prstClr val="white"/>
                       </a:duotone>
                       <a:extLst>
                         <a:ext uri="{28A0092B-C50C-407E-A947-70E740481C1C}">
@@ -135,23 +50,26 @@
                         </a:ext>
                       </a:extLst>
                     </a:blip>
-                    <a:srcRect/>
-                    <a:stretch>
-                      <a:fillRect/>
-                    </a:stretch>
+                    <a:srcRect l="3394" t="4104" r="711" b="2842"/>
+                    <a:stretch/>
                   </pic:blipFill>
                   <pic:spPr bwMode="auto">
                     <a:xfrm>
                       <a:off x="0" y="0"/>
-                      <a:ext cx="1363980" cy="1216660"/>
+                      <a:ext cx="1051560" cy="1020445"/>
                     </a:xfrm>
-                    <a:prstGeom prst="rect">
+                    <a:prstGeom prst="flowChartAlternateProcess">
                       <a:avLst/>
                     </a:prstGeom>
                     <a:noFill/>
                     <a:ln>
                       <a:noFill/>
                     </a:ln>
+                    <a:extLst>
+                      <a:ext uri="{53640926-AAD7-44D8-BBD7-CCE9431645EC}">
+                        <a14:shadowObscured xmlns:a14="http://schemas.microsoft.com/office/drawing/2010/main"/>
+                      </a:ext>
+                    </a:extLst>
                   </pic:spPr>
                 </pic:pic>
               </a:graphicData>
@@ -170,16 +88,16 @@
           <w:noProof/>
         </w:rPr>
         <w:drawing>
-          <wp:anchor distT="0" distB="0" distL="114300" distR="114300" simplePos="0" relativeHeight="251660288" behindDoc="0" locked="0" layoutInCell="1" allowOverlap="1" wp14:anchorId="46138E09" wp14:editId="773CC822">
+          <wp:anchor distT="0" distB="0" distL="114300" distR="114300" simplePos="0" relativeHeight="251660288" behindDoc="0" locked="0" layoutInCell="1" allowOverlap="1" wp14:anchorId="6CF2A296" wp14:editId="33545632">
             <wp:simplePos x="0" y="0"/>
             <wp:positionH relativeFrom="margin">
-              <wp:posOffset>4526280</wp:posOffset>
+              <wp:posOffset>6810375</wp:posOffset>
             </wp:positionH>
             <wp:positionV relativeFrom="margin">
-              <wp:posOffset>198120</wp:posOffset>
+              <wp:posOffset>2076450</wp:posOffset>
             </wp:positionV>
-            <wp:extent cx="1165860" cy="1165860"/>
-            <wp:effectExtent l="0" t="0" r="0" b="0"/>
+            <wp:extent cx="1039813" cy="971233"/>
+            <wp:effectExtent l="0" t="0" r="8255" b="635"/>
             <wp:wrapSquare wrapText="bothSides"/>
             <wp:docPr id="3" name="Picture 3" descr="Gray js icon - Free gray programming icons"/>
             <wp:cNvGraphicFramePr>
@@ -194,31 +112,41 @@
                       <a:picLocks noChangeAspect="1" noChangeArrowheads="1"/>
                     </pic:cNvPicPr>
                   </pic:nvPicPr>
-                  <pic:blipFill>
-                    <a:blip r:embed="rId7">
+                  <pic:blipFill rotWithShape="1">
+                    <a:blip r:embed="rId6">
+                      <a:duotone>
+                        <a:schemeClr val="accent3">
+                          <a:shade val="45000"/>
+                          <a:satMod val="135000"/>
+                        </a:schemeClr>
+                        <a:prstClr val="white"/>
+                      </a:duotone>
                       <a:extLst>
                         <a:ext uri="{28A0092B-C50C-407E-A947-70E740481C1C}">
                           <a14:useLocalDpi xmlns:a14="http://schemas.microsoft.com/office/drawing/2010/main" val="0"/>
                         </a:ext>
                       </a:extLst>
                     </a:blip>
-                    <a:srcRect/>
-                    <a:stretch>
-                      <a:fillRect/>
-                    </a:stretch>
+                    <a:srcRect t="7380" r="5237" b="4079"/>
+                    <a:stretch/>
                   </pic:blipFill>
                   <pic:spPr bwMode="auto">
                     <a:xfrm>
                       <a:off x="0" y="0"/>
-                      <a:ext cx="1165860" cy="1165860"/>
+                      <a:ext cx="1039813" cy="971233"/>
                     </a:xfrm>
-                    <a:prstGeom prst="rect">
+                    <a:prstGeom prst="flowChartAlternateProcess">
                       <a:avLst/>
                     </a:prstGeom>
                     <a:noFill/>
                     <a:ln>
                       <a:noFill/>
                     </a:ln>
+                    <a:extLst>
+                      <a:ext uri="{53640926-AAD7-44D8-BBD7-CCE9431645EC}">
+                        <a14:shadowObscured xmlns:a14="http://schemas.microsoft.com/office/drawing/2010/main"/>
+                      </a:ext>
+                    </a:extLst>
                   </pic:spPr>
                 </pic:pic>
               </a:graphicData>
@@ -237,16 +165,16 @@
           <w:noProof/>
         </w:rPr>
         <w:drawing>
-          <wp:anchor distT="0" distB="0" distL="114300" distR="114300" simplePos="0" relativeHeight="251661312" behindDoc="0" locked="0" layoutInCell="1" allowOverlap="1" wp14:anchorId="75BC083C" wp14:editId="4994D18B">
+          <wp:anchor distT="0" distB="0" distL="114300" distR="114300" simplePos="0" relativeHeight="251661312" behindDoc="0" locked="0" layoutInCell="1" allowOverlap="1" wp14:anchorId="49BEAA9F" wp14:editId="32A468B5">
             <wp:simplePos x="0" y="0"/>
             <wp:positionH relativeFrom="margin">
-              <wp:posOffset>6789420</wp:posOffset>
+              <wp:posOffset>6812915</wp:posOffset>
             </wp:positionH>
             <wp:positionV relativeFrom="margin">
-              <wp:posOffset>220980</wp:posOffset>
+              <wp:posOffset>217170</wp:posOffset>
             </wp:positionV>
-            <wp:extent cx="1143000" cy="1143000"/>
-            <wp:effectExtent l="0" t="0" r="0" b="0"/>
+            <wp:extent cx="1035050" cy="1042035"/>
+            <wp:effectExtent l="0" t="0" r="0" b="5715"/>
             <wp:wrapSquare wrapText="bothSides"/>
             <wp:docPr id="5" name="Picture 5" descr="ícone Postgresql"/>
             <wp:cNvGraphicFramePr>
@@ -261,10 +189,10 @@
                       <a:picLocks noChangeAspect="1" noChangeArrowheads="1"/>
                     </pic:cNvPicPr>
                   </pic:nvPicPr>
-                  <pic:blipFill>
-                    <a:blip r:embed="rId8">
+                  <pic:blipFill rotWithShape="1">
+                    <a:blip r:embed="rId7">
                       <a:duotone>
-                        <a:schemeClr val="accent3">
+                        <a:schemeClr val="bg2">
                           <a:shade val="45000"/>
                           <a:satMod val="135000"/>
                         </a:schemeClr>
@@ -276,84 +204,26 @@
                         </a:ext>
                       </a:extLst>
                     </a:blip>
-                    <a:srcRect/>
-                    <a:stretch>
-                      <a:fillRect/>
-                    </a:stretch>
+                    <a:srcRect l="5051" t="6632" r="7435" b="5222"/>
+                    <a:stretch/>
                   </pic:blipFill>
                   <pic:spPr bwMode="auto">
                     <a:xfrm>
                       <a:off x="0" y="0"/>
-                      <a:ext cx="1143000" cy="1143000"/>
+                      <a:ext cx="1035050" cy="1042035"/>
                     </a:xfrm>
-                    <a:prstGeom prst="rect">
+                    <a:prstGeom prst="roundRect">
                       <a:avLst/>
                     </a:prstGeom>
                     <a:noFill/>
                     <a:ln>
                       <a:noFill/>
                     </a:ln>
-                  </pic:spPr>
-                </pic:pic>
-              </a:graphicData>
-            </a:graphic>
-          </wp:anchor>
-        </w:drawing>
-      </w:r>
-      <w:r>
-        <w:rPr>
-          <w:noProof/>
-        </w:rPr>
-        <w:drawing>
-          <wp:anchor distT="0" distB="0" distL="114300" distR="114300" simplePos="0" relativeHeight="251659264" behindDoc="0" locked="0" layoutInCell="1" allowOverlap="1" wp14:anchorId="5913551E" wp14:editId="55B5522A">
-            <wp:simplePos x="0" y="0"/>
-            <wp:positionH relativeFrom="margin">
-              <wp:posOffset>91440</wp:posOffset>
-            </wp:positionH>
-            <wp:positionV relativeFrom="margin">
-              <wp:posOffset>38100</wp:posOffset>
-            </wp:positionV>
-            <wp:extent cx="1485900" cy="1485900"/>
-            <wp:effectExtent l="0" t="0" r="0" b="0"/>
-            <wp:wrapSquare wrapText="bothSides"/>
-            <wp:docPr id="1" name="Picture 1" descr="Gray HTML icon (png logo symbol)"/>
-            <wp:cNvGraphicFramePr>
-              <a:graphicFrameLocks xmlns:a="http://schemas.openxmlformats.org/drawingml/2006/main" noChangeAspect="1"/>
-            </wp:cNvGraphicFramePr>
-            <a:graphic xmlns:a="http://schemas.openxmlformats.org/drawingml/2006/main">
-              <a:graphicData uri="http://schemas.openxmlformats.org/drawingml/2006/picture">
-                <pic:pic xmlns:pic="http://schemas.openxmlformats.org/drawingml/2006/picture">
-                  <pic:nvPicPr>
-                    <pic:cNvPr id="0" name="Picture 1" descr="Gray HTML icon (png logo symbol)"/>
-                    <pic:cNvPicPr>
-                      <a:picLocks noChangeAspect="1" noChangeArrowheads="1"/>
-                    </pic:cNvPicPr>
-                  </pic:nvPicPr>
-                  <pic:blipFill>
-                    <a:blip r:embed="rId9" cstate="print">
-                      <a:extLst>
-                        <a:ext uri="{28A0092B-C50C-407E-A947-70E740481C1C}">
-                          <a14:useLocalDpi xmlns:a14="http://schemas.microsoft.com/office/drawing/2010/main" val="0"/>
-                        </a:ext>
-                      </a:extLst>
-                    </a:blip>
-                    <a:srcRect/>
-                    <a:stretch>
-                      <a:fillRect/>
-                    </a:stretch>
-                  </pic:blipFill>
-                  <pic:spPr bwMode="auto">
-                    <a:xfrm>
-                      <a:off x="0" y="0"/>
-                      <a:ext cx="1485900" cy="1485900"/>
-                    </a:xfrm>
-                    <a:prstGeom prst="rect">
-                      <a:avLst/>
-                    </a:prstGeom>
-                    <a:noFill/>
-                    <a:ln>
-                      <a:noFill/>
-                    </a:ln>
+                    <a:extLst>
+                      <a:ext uri="{53640926-AAD7-44D8-BBD7-CCE9431645EC}">
+                        <a14:shadowObscured xmlns:a14="http://schemas.microsoft.com/office/drawing/2010/main"/>
+                      </a:ext>
+                    </a:extLst>
                   </pic:spPr>
                 </pic:pic>
               </a:graphicData>
@@ -372,18 +242,18 @@
           <w:noProof/>
         </w:rPr>
         <w:drawing>
-          <wp:anchor distT="0" distB="0" distL="114300" distR="114300" simplePos="0" relativeHeight="251658240" behindDoc="0" locked="0" layoutInCell="1" allowOverlap="1" wp14:anchorId="56941CA5" wp14:editId="0B1BC82D">
+          <wp:anchor distT="0" distB="0" distL="114300" distR="114300" simplePos="0" relativeHeight="251665408" behindDoc="0" locked="0" layoutInCell="1" allowOverlap="1" wp14:anchorId="6851C483" wp14:editId="23ECD0D9">
             <wp:simplePos x="0" y="0"/>
             <wp:positionH relativeFrom="margin">
-              <wp:posOffset>2324100</wp:posOffset>
+              <wp:posOffset>6758940</wp:posOffset>
             </wp:positionH>
             <wp:positionV relativeFrom="margin">
-              <wp:posOffset>198120</wp:posOffset>
+              <wp:posOffset>3995420</wp:posOffset>
             </wp:positionV>
-            <wp:extent cx="1188720" cy="1188720"/>
+            <wp:extent cx="1371600" cy="914400"/>
             <wp:effectExtent l="0" t="0" r="0" b="0"/>
             <wp:wrapSquare wrapText="bothSides"/>
-            <wp:docPr id="2" name="Picture 2" descr="Gray css icon - Free gray programming icons"/>
+            <wp:docPr id="8" name="Picture 8" descr="Open Source Developer Sabotages npm Packages 'Colors,' 'Faker' - FOSSA"/>
             <wp:cNvGraphicFramePr>
               <a:graphicFrameLocks xmlns:a="http://schemas.openxmlformats.org/drawingml/2006/main" noChangeAspect="1"/>
             </wp:cNvGraphicFramePr>
@@ -391,7 +261,86 @@
               <a:graphicData uri="http://schemas.openxmlformats.org/drawingml/2006/picture">
                 <pic:pic xmlns:pic="http://schemas.openxmlformats.org/drawingml/2006/picture">
                   <pic:nvPicPr>
-                    <pic:cNvPr id="0" name="Picture 3" descr="Gray css icon - Free gray programming icons"/>
+                    <pic:cNvPr id="0" name="Picture 10" descr="Open Source Developer Sabotages npm Packages 'Colors,' 'Faker' - FOSSA"/>
+                    <pic:cNvPicPr>
+                      <a:picLocks noChangeAspect="1" noChangeArrowheads="1"/>
+                    </pic:cNvPicPr>
+                  </pic:nvPicPr>
+                  <pic:blipFill rotWithShape="1">
+                    <a:blip r:embed="rId8" cstate="print">
+                      <a:extLst>
+                        <a:ext uri="{BEBA8EAE-BF5A-486C-A8C5-ECC9F3942E4B}">
+                          <a14:imgProps xmlns:a14="http://schemas.microsoft.com/office/drawing/2010/main">
+                            <a14:imgLayer r:embed="rId9">
+                              <a14:imgEffect>
+                                <a14:saturation sat="0"/>
+                              </a14:imgEffect>
+                            </a14:imgLayer>
+                          </a14:imgProps>
+                        </a:ext>
+                        <a:ext uri="{28A0092B-C50C-407E-A947-70E740481C1C}">
+                          <a14:useLocalDpi xmlns:a14="http://schemas.microsoft.com/office/drawing/2010/main" val="0"/>
+                        </a:ext>
+                      </a:extLst>
+                    </a:blip>
+                    <a:srcRect l="14414" t="1" r="13213" b="3453"/>
+                    <a:stretch/>
+                  </pic:blipFill>
+                  <pic:spPr bwMode="auto">
+                    <a:xfrm>
+                      <a:off x="0" y="0"/>
+                      <a:ext cx="1371600" cy="914400"/>
+                    </a:xfrm>
+                    <a:prstGeom prst="rect">
+                      <a:avLst/>
+                    </a:prstGeom>
+                    <a:noFill/>
+                    <a:ln>
+                      <a:noFill/>
+                    </a:ln>
+                    <a:extLst>
+                      <a:ext uri="{53640926-AAD7-44D8-BBD7-CCE9431645EC}">
+                        <a14:shadowObscured xmlns:a14="http://schemas.microsoft.com/office/drawing/2010/main"/>
+                      </a:ext>
+                    </a:extLst>
+                  </pic:spPr>
+                </pic:pic>
+              </a:graphicData>
+            </a:graphic>
+            <wp14:sizeRelH relativeFrom="margin">
+              <wp14:pctWidth>0</wp14:pctWidth>
+            </wp14:sizeRelH>
+            <wp14:sizeRelV relativeFrom="margin">
+              <wp14:pctHeight>0</wp14:pctHeight>
+            </wp14:sizeRelV>
+          </wp:anchor>
+        </w:drawing>
+      </w:r>
+      <w:r>
+        <w:rPr>
+          <w:noProof/>
+        </w:rPr>
+        <w:drawing>
+          <wp:anchor distT="0" distB="0" distL="114300" distR="114300" simplePos="0" relativeHeight="251664384" behindDoc="0" locked="0" layoutInCell="1" allowOverlap="1" wp14:anchorId="4F14E6F4" wp14:editId="6FECFB79">
+            <wp:simplePos x="0" y="0"/>
+            <wp:positionH relativeFrom="margin">
+              <wp:posOffset>3634740</wp:posOffset>
+            </wp:positionH>
+            <wp:positionV relativeFrom="margin">
+              <wp:posOffset>3855085</wp:posOffset>
+            </wp:positionV>
+            <wp:extent cx="1188720" cy="1188720"/>
+            <wp:effectExtent l="0" t="0" r="0" b="0"/>
+            <wp:wrapSquare wrapText="bothSides"/>
+            <wp:docPr id="6" name="Picture 6" descr="2,077 Nodejs Icons, Logos, Symbols - Free in SVG, PNG, GIF | IconScout"/>
+            <wp:cNvGraphicFramePr>
+              <a:graphicFrameLocks xmlns:a="http://schemas.openxmlformats.org/drawingml/2006/main" noChangeAspect="1"/>
+            </wp:cNvGraphicFramePr>
+            <a:graphic xmlns:a="http://schemas.openxmlformats.org/drawingml/2006/main">
+              <a:graphicData uri="http://schemas.openxmlformats.org/drawingml/2006/picture">
+                <pic:pic xmlns:pic="http://schemas.openxmlformats.org/drawingml/2006/picture">
+                  <pic:nvPicPr>
+                    <pic:cNvPr id="0" name="Picture 3" descr="2,077 Nodejs Icons, Logos, Symbols - Free in SVG, PNG, GIF | IconScout"/>
                     <pic:cNvPicPr>
                       <a:picLocks noChangeAspect="1" noChangeArrowheads="1"/>
                     </pic:cNvPicPr>
@@ -425,6 +374,313 @@
                 </pic:pic>
               </a:graphicData>
             </a:graphic>
+            <wp14:sizeRelH relativeFrom="margin">
+              <wp14:pctWidth>0</wp14:pctWidth>
+            </wp14:sizeRelH>
+            <wp14:sizeRelV relativeFrom="margin">
+              <wp14:pctHeight>0</wp14:pctHeight>
+            </wp14:sizeRelV>
+          </wp:anchor>
+        </w:drawing>
+      </w:r>
+      <w:r>
+        <w:rPr>
+          <w:noProof/>
+        </w:rPr>
+        <w:drawing>
+          <wp:anchor distT="0" distB="0" distL="114300" distR="114300" simplePos="0" relativeHeight="251663360" behindDoc="0" locked="0" layoutInCell="1" allowOverlap="1" wp14:anchorId="7178532E" wp14:editId="301C003A">
+            <wp:simplePos x="0" y="0"/>
+            <wp:positionH relativeFrom="margin">
+              <wp:posOffset>3649980</wp:posOffset>
+            </wp:positionH>
+            <wp:positionV relativeFrom="margin">
+              <wp:posOffset>2115820</wp:posOffset>
+            </wp:positionV>
+            <wp:extent cx="1097280" cy="1097280"/>
+            <wp:effectExtent l="0" t="0" r="7620" b="7620"/>
+            <wp:wrapSquare wrapText="bothSides"/>
+            <wp:docPr id="18" name="Picture 18" descr="CSHARP logo&quot; Sticker by hasselbackt | Redbubble"/>
+            <wp:cNvGraphicFramePr>
+              <a:graphicFrameLocks xmlns:a="http://schemas.openxmlformats.org/drawingml/2006/main" noChangeAspect="1"/>
+            </wp:cNvGraphicFramePr>
+            <a:graphic xmlns:a="http://schemas.openxmlformats.org/drawingml/2006/main">
+              <a:graphicData uri="http://schemas.openxmlformats.org/drawingml/2006/picture">
+                <pic:pic xmlns:pic="http://schemas.openxmlformats.org/drawingml/2006/picture">
+                  <pic:nvPicPr>
+                    <pic:cNvPr id="0" name="Picture 66" descr="CSHARP logo&quot; Sticker by hasselbackt | Redbubble"/>
+                    <pic:cNvPicPr>
+                      <a:picLocks noChangeAspect="1" noChangeArrowheads="1"/>
+                    </pic:cNvPicPr>
+                  </pic:nvPicPr>
+                  <pic:blipFill>
+                    <a:blip r:embed="rId11" cstate="print">
+                      <a:duotone>
+                        <a:prstClr val="black"/>
+                        <a:schemeClr val="accent3">
+                          <a:tint val="45000"/>
+                          <a:satMod val="400000"/>
+                        </a:schemeClr>
+                      </a:duotone>
+                      <a:extLst>
+                        <a:ext uri="{BEBA8EAE-BF5A-486C-A8C5-ECC9F3942E4B}">
+                          <a14:imgProps xmlns:a14="http://schemas.microsoft.com/office/drawing/2010/main">
+                            <a14:imgLayer r:embed="rId12">
+                              <a14:imgEffect>
+                                <a14:colorTemperature colorTemp="11200"/>
+                              </a14:imgEffect>
+                              <a14:imgEffect>
+                                <a14:saturation sat="0"/>
+                              </a14:imgEffect>
+                            </a14:imgLayer>
+                          </a14:imgProps>
+                        </a:ext>
+                        <a:ext uri="{28A0092B-C50C-407E-A947-70E740481C1C}">
+                          <a14:useLocalDpi xmlns:a14="http://schemas.microsoft.com/office/drawing/2010/main" val="0"/>
+                        </a:ext>
+                      </a:extLst>
+                    </a:blip>
+                    <a:srcRect/>
+                    <a:stretch>
+                      <a:fillRect/>
+                    </a:stretch>
+                  </pic:blipFill>
+                  <pic:spPr bwMode="auto">
+                    <a:xfrm>
+                      <a:off x="0" y="0"/>
+                      <a:ext cx="1097280" cy="1097280"/>
+                    </a:xfrm>
+                    <a:prstGeom prst="rect">
+                      <a:avLst/>
+                    </a:prstGeom>
+                    <a:noFill/>
+                    <a:ln>
+                      <a:noFill/>
+                    </a:ln>
+                  </pic:spPr>
+                </pic:pic>
+              </a:graphicData>
+            </a:graphic>
+            <wp14:sizeRelH relativeFrom="margin">
+              <wp14:pctWidth>0</wp14:pctWidth>
+            </wp14:sizeRelH>
+            <wp14:sizeRelV relativeFrom="margin">
+              <wp14:pctHeight>0</wp14:pctHeight>
+            </wp14:sizeRelV>
+          </wp:anchor>
+        </w:drawing>
+      </w:r>
+      <w:r>
+        <w:rPr>
+          <w:noProof/>
+        </w:rPr>
+        <w:drawing>
+          <wp:anchor distT="0" distB="0" distL="114300" distR="114300" simplePos="0" relativeHeight="251666432" behindDoc="0" locked="0" layoutInCell="1" allowOverlap="1" wp14:anchorId="3D4175EE" wp14:editId="13560288">
+            <wp:simplePos x="0" y="0"/>
+            <wp:positionH relativeFrom="margin">
+              <wp:posOffset>691515</wp:posOffset>
+            </wp:positionH>
+            <wp:positionV relativeFrom="margin">
+              <wp:posOffset>3909060</wp:posOffset>
+            </wp:positionV>
+            <wp:extent cx="1054735" cy="1097280"/>
+            <wp:effectExtent l="0" t="0" r="0" b="7620"/>
+            <wp:wrapSquare wrapText="bothSides"/>
+            <wp:docPr id="9" name="Picture 9" descr="sposobnost Melbourne Zatišje git logo Um Drugi razred Svenarodni"/>
+            <wp:cNvGraphicFramePr>
+              <a:graphicFrameLocks xmlns:a="http://schemas.openxmlformats.org/drawingml/2006/main" noChangeAspect="1"/>
+            </wp:cNvGraphicFramePr>
+            <a:graphic xmlns:a="http://schemas.openxmlformats.org/drawingml/2006/main">
+              <a:graphicData uri="http://schemas.openxmlformats.org/drawingml/2006/picture">
+                <pic:pic xmlns:pic="http://schemas.openxmlformats.org/drawingml/2006/picture">
+                  <pic:nvPicPr>
+                    <pic:cNvPr id="0" name="Picture 12" descr="sposobnost Melbourne Zatišje git logo Um Drugi razred Svenarodni"/>
+                    <pic:cNvPicPr>
+                      <a:picLocks noChangeAspect="1" noChangeArrowheads="1"/>
+                    </pic:cNvPicPr>
+                  </pic:nvPicPr>
+                  <pic:blipFill>
+                    <a:blip r:embed="rId13">
+                      <a:duotone>
+                        <a:prstClr val="black"/>
+                        <a:schemeClr val="accent3">
+                          <a:tint val="45000"/>
+                          <a:satMod val="400000"/>
+                        </a:schemeClr>
+                      </a:duotone>
+                      <a:extLst>
+                        <a:ext uri="{28A0092B-C50C-407E-A947-70E740481C1C}">
+                          <a14:useLocalDpi xmlns:a14="http://schemas.microsoft.com/office/drawing/2010/main" val="0"/>
+                        </a:ext>
+                      </a:extLst>
+                    </a:blip>
+                    <a:srcRect/>
+                    <a:stretch>
+                      <a:fillRect/>
+                    </a:stretch>
+                  </pic:blipFill>
+                  <pic:spPr bwMode="auto">
+                    <a:xfrm>
+                      <a:off x="0" y="0"/>
+                      <a:ext cx="1054735" cy="1097280"/>
+                    </a:xfrm>
+                    <a:prstGeom prst="rect">
+                      <a:avLst/>
+                    </a:prstGeom>
+                    <a:noFill/>
+                    <a:ln>
+                      <a:noFill/>
+                    </a:ln>
+                  </pic:spPr>
+                </pic:pic>
+              </a:graphicData>
+            </a:graphic>
+            <wp14:sizeRelH relativeFrom="margin">
+              <wp14:pctWidth>0</wp14:pctWidth>
+            </wp14:sizeRelH>
+            <wp14:sizeRelV relativeFrom="margin">
+              <wp14:pctHeight>0</wp14:pctHeight>
+            </wp14:sizeRelV>
+          </wp:anchor>
+        </w:drawing>
+      </w:r>
+      <w:r>
+        <w:rPr>
+          <w:noProof/>
+        </w:rPr>
+        <w:drawing>
+          <wp:anchor distT="0" distB="0" distL="114300" distR="114300" simplePos="0" relativeHeight="251662336" behindDoc="0" locked="0" layoutInCell="1" allowOverlap="1" wp14:anchorId="65ABD16D" wp14:editId="0B8E4161">
+            <wp:simplePos x="0" y="0"/>
+            <wp:positionH relativeFrom="margin">
+              <wp:posOffset>624840</wp:posOffset>
+            </wp:positionH>
+            <wp:positionV relativeFrom="margin">
+              <wp:posOffset>2164080</wp:posOffset>
+            </wp:positionV>
+            <wp:extent cx="1138555" cy="1014730"/>
+            <wp:effectExtent l="0" t="0" r="4445" b="0"/>
+            <wp:wrapSquare wrapText="bothSides"/>
+            <wp:docPr id="17" name="Picture 17" descr="react SVG Logos - Logo Search"/>
+            <wp:cNvGraphicFramePr>
+              <a:graphicFrameLocks xmlns:a="http://schemas.openxmlformats.org/drawingml/2006/main" noChangeAspect="1"/>
+            </wp:cNvGraphicFramePr>
+            <a:graphic xmlns:a="http://schemas.openxmlformats.org/drawingml/2006/main">
+              <a:graphicData uri="http://schemas.openxmlformats.org/drawingml/2006/picture">
+                <pic:pic xmlns:pic="http://schemas.openxmlformats.org/drawingml/2006/picture">
+                  <pic:nvPicPr>
+                    <pic:cNvPr id="0" name="Picture 64" descr="react SVG Logos - Logo Search"/>
+                    <pic:cNvPicPr>
+                      <a:picLocks noChangeAspect="1" noChangeArrowheads="1"/>
+                    </pic:cNvPicPr>
+                  </pic:nvPicPr>
+                  <pic:blipFill>
+                    <a:blip r:embed="rId14">
+                      <a:duotone>
+                        <a:prstClr val="black"/>
+                        <a:schemeClr val="accent3">
+                          <a:tint val="45000"/>
+                          <a:satMod val="400000"/>
+                        </a:schemeClr>
+                      </a:duotone>
+                      <a:extLst>
+                        <a:ext uri="{28A0092B-C50C-407E-A947-70E740481C1C}">
+                          <a14:useLocalDpi xmlns:a14="http://schemas.microsoft.com/office/drawing/2010/main" val="0"/>
+                        </a:ext>
+                      </a:extLst>
+                    </a:blip>
+                    <a:srcRect/>
+                    <a:stretch>
+                      <a:fillRect/>
+                    </a:stretch>
+                  </pic:blipFill>
+                  <pic:spPr bwMode="auto">
+                    <a:xfrm>
+                      <a:off x="0" y="0"/>
+                      <a:ext cx="1138555" cy="1014730"/>
+                    </a:xfrm>
+                    <a:prstGeom prst="rect">
+                      <a:avLst/>
+                    </a:prstGeom>
+                    <a:noFill/>
+                    <a:ln>
+                      <a:noFill/>
+                    </a:ln>
+                  </pic:spPr>
+                </pic:pic>
+              </a:graphicData>
+            </a:graphic>
+            <wp14:sizeRelH relativeFrom="margin">
+              <wp14:pctWidth>0</wp14:pctWidth>
+            </wp14:sizeRelH>
+            <wp14:sizeRelV relativeFrom="margin">
+              <wp14:pctHeight>0</wp14:pctHeight>
+            </wp14:sizeRelV>
+          </wp:anchor>
+        </w:drawing>
+      </w:r>
+      <w:r>
+        <w:rPr>
+          <w:noProof/>
+        </w:rPr>
+        <w:drawing>
+          <wp:anchor distT="0" distB="0" distL="114300" distR="114300" simplePos="0" relativeHeight="251659264" behindDoc="0" locked="0" layoutInCell="1" allowOverlap="1" wp14:anchorId="6B6EE699" wp14:editId="18917CE9">
+            <wp:simplePos x="0" y="0"/>
+            <wp:positionH relativeFrom="margin">
+              <wp:posOffset>464820</wp:posOffset>
+            </wp:positionH>
+            <wp:positionV relativeFrom="margin">
+              <wp:posOffset>38100</wp:posOffset>
+            </wp:positionV>
+            <wp:extent cx="1463040" cy="1463040"/>
+            <wp:effectExtent l="0" t="0" r="0" b="0"/>
+            <wp:wrapSquare wrapText="bothSides"/>
+            <wp:docPr id="1" name="Picture 1" descr="Gray HTML icon (png logo symbol)"/>
+            <wp:cNvGraphicFramePr>
+              <a:graphicFrameLocks xmlns:a="http://schemas.openxmlformats.org/drawingml/2006/main" noChangeAspect="1"/>
+            </wp:cNvGraphicFramePr>
+            <a:graphic xmlns:a="http://schemas.openxmlformats.org/drawingml/2006/main">
+              <a:graphicData uri="http://schemas.openxmlformats.org/drawingml/2006/picture">
+                <pic:pic xmlns:pic="http://schemas.openxmlformats.org/drawingml/2006/picture">
+                  <pic:nvPicPr>
+                    <pic:cNvPr id="0" name="Picture 1" descr="Gray HTML icon (png logo symbol)"/>
+                    <pic:cNvPicPr>
+                      <a:picLocks noChangeAspect="1" noChangeArrowheads="1"/>
+                    </pic:cNvPicPr>
+                  </pic:nvPicPr>
+                  <pic:blipFill>
+                    <a:blip r:embed="rId15" cstate="print">
+                      <a:extLst>
+                        <a:ext uri="{28A0092B-C50C-407E-A947-70E740481C1C}">
+                          <a14:useLocalDpi xmlns:a14="http://schemas.microsoft.com/office/drawing/2010/main" val="0"/>
+                        </a:ext>
+                      </a:extLst>
+                    </a:blip>
+                    <a:srcRect/>
+                    <a:stretch>
+                      <a:fillRect/>
+                    </a:stretch>
+                  </pic:blipFill>
+                  <pic:spPr bwMode="auto">
+                    <a:xfrm>
+                      <a:off x="0" y="0"/>
+                      <a:ext cx="1463040" cy="1463040"/>
+                    </a:xfrm>
+                    <a:prstGeom prst="rect">
+                      <a:avLst/>
+                    </a:prstGeom>
+                    <a:noFill/>
+                    <a:ln>
+                      <a:noFill/>
+                    </a:ln>
+                  </pic:spPr>
+                </pic:pic>
+              </a:graphicData>
+            </a:graphic>
+            <wp14:sizeRelH relativeFrom="margin">
+              <wp14:pctWidth>0</wp14:pctWidth>
+            </wp14:sizeRelH>
+            <wp14:sizeRelV relativeFrom="margin">
+              <wp14:pctHeight>0</wp14:pctHeight>
+            </wp14:sizeRelV>
           </wp:anchor>
         </w:drawing>
       </w:r>
@@ -1122,4 +1378,16 @@
     </a:ext>
   </a:extLst>
 </a:theme>
+</file>
+
+<file path=customXml/item1.xml><?xml version="1.0" encoding="utf-8"?>
+<b:Sources xmlns:b="http://schemas.openxmlformats.org/officeDocument/2006/bibliography" xmlns="http://schemas.openxmlformats.org/officeDocument/2006/bibliography" SelectedStyle="\APASixthEditionOfficeOnline.xsl" StyleName="APA" Version="6"/>
+</file>
+
+<file path=customXml/itemProps1.xml><?xml version="1.0" encoding="utf-8"?>
+<ds:datastoreItem xmlns:ds="http://schemas.openxmlformats.org/officeDocument/2006/customXml" ds:itemID="{45F70A07-25C0-43D2-95BC-2FEC55876D76}">
+  <ds:schemaRefs>
+    <ds:schemaRef ds:uri="http://schemas.openxmlformats.org/officeDocument/2006/bibliography"/>
+  </ds:schemaRefs>
+</ds:datastoreItem>
 </file>
</xml_diff>